<commit_message>
Complite activity add app
</commit_message>
<xml_diff>
--- a/7- Create your app.docx
+++ b/7- Create your app.docx
@@ -10,24 +10,11 @@
           <w:numId w:val="5"/>
         </w:numPr>
       </w:pPr>
-      <w:proofErr w:type="spellStart"/>
       <w:r>
         <w:t>In</w:t>
       </w:r>
       <w:r>
-        <w:t>itialize</w:t>
-      </w:r>
-      <w:proofErr w:type="spellEnd"/>
-      <w:r>
-        <w:t xml:space="preserve"> </w:t>
-      </w:r>
-      <w:proofErr w:type="spellStart"/>
-      <w:r>
-        <w:t>your</w:t>
-      </w:r>
-      <w:proofErr w:type="spellEnd"/>
-      <w:r>
-        <w:t xml:space="preserve"> </w:t>
+        <w:t xml:space="preserve">itialize your </w:t>
       </w:r>
       <w:r>
         <w:t>app</w:t>
@@ -277,6 +264,62 @@
     </w:p>
     <w:p>
       <w:pPr>
+        <w:rPr>
+          <w:noProof/>
+        </w:rPr>
+      </w:pPr>
+    </w:p>
+    <w:p>
+      <w:pPr>
+        <w:rPr>
+          <w:noProof/>
+        </w:rPr>
+      </w:pPr>
+    </w:p>
+    <w:p>
+      <w:pPr>
+        <w:rPr>
+          <w:noProof/>
+        </w:rPr>
+      </w:pPr>
+    </w:p>
+    <w:p>
+      <w:pPr>
+        <w:rPr>
+          <w:noProof/>
+        </w:rPr>
+      </w:pPr>
+    </w:p>
+    <w:p>
+      <w:pPr>
+        <w:rPr>
+          <w:noProof/>
+        </w:rPr>
+      </w:pPr>
+    </w:p>
+    <w:p>
+      <w:pPr>
+        <w:rPr>
+          <w:noProof/>
+        </w:rPr>
+      </w:pPr>
+    </w:p>
+    <w:p>
+      <w:pPr>
+        <w:rPr>
+          <w:noProof/>
+        </w:rPr>
+      </w:pPr>
+    </w:p>
+    <w:p>
+      <w:pPr>
+        <w:rPr>
+          <w:noProof/>
+        </w:rPr>
+      </w:pPr>
+    </w:p>
+    <w:p>
+      <w:pPr>
         <w:pStyle w:val="Paragraphedeliste"/>
         <w:numPr>
           <w:ilvl w:val="0"/>
@@ -290,6 +333,7 @@
         <w:rPr>
           <w:noProof/>
         </w:rPr>
+        <w:lastRenderedPageBreak/>
         <w:t>Manage Rental Status</w:t>
       </w:r>
     </w:p>
@@ -299,171 +343,15 @@
           <w:noProof/>
         </w:rPr>
       </w:pPr>
-    </w:p>
-    <w:p>
-      <w:pPr>
-        <w:rPr>
-          <w:noProof/>
-        </w:rPr>
-      </w:pPr>
-    </w:p>
-    <w:p>
-      <w:pPr>
-        <w:rPr>
-          <w:noProof/>
-        </w:rPr>
-      </w:pPr>
-    </w:p>
-    <w:p>
-      <w:pPr>
-        <w:rPr>
-          <w:noProof/>
-        </w:rPr>
-      </w:pPr>
-    </w:p>
-    <w:p>
-      <w:pPr>
-        <w:rPr>
-          <w:noProof/>
-        </w:rPr>
-      </w:pPr>
-    </w:p>
-    <w:p>
-      <w:pPr>
-        <w:rPr>
-          <w:noProof/>
-        </w:rPr>
-      </w:pPr>
-    </w:p>
-    <w:p>
-      <w:pPr>
-        <w:rPr>
-          <w:noProof/>
-        </w:rPr>
-      </w:pPr>
-    </w:p>
-    <w:p>
-      <w:pPr>
-        <w:rPr>
-          <w:noProof/>
-        </w:rPr>
-      </w:pPr>
-    </w:p>
-    <w:p>
-      <w:pPr>
-        <w:rPr>
-          <w:noProof/>
-        </w:rPr>
-      </w:pPr>
-    </w:p>
-    <w:p>
-      <w:pPr>
-        <w:rPr>
-          <w:noProof/>
-        </w:rPr>
-      </w:pPr>
-    </w:p>
-    <w:p/>
-    <w:p/>
-    <w:p/>
-    <w:p/>
-    <w:p/>
-    <w:p/>
-    <w:p/>
-    <w:p/>
-    <w:p/>
-    <w:p/>
-    <w:p/>
-    <w:p/>
-    <w:p>
-      <w:pPr>
-        <w:pStyle w:val="Paragraphedeliste"/>
-        <w:numPr>
-          <w:ilvl w:val="0"/>
-          <w:numId w:val="5"/>
-        </w:numPr>
-      </w:pPr>
-      <w:r>
-        <w:t xml:space="preserve">Design Office </w:t>
-      </w:r>
-      <w:proofErr w:type="spellStart"/>
-      <w:r>
-        <w:t>Form</w:t>
-      </w:r>
-      <w:proofErr w:type="spellEnd"/>
-    </w:p>
-    <w:p/>
-    <w:p/>
-    <w:p/>
-    <w:p>
-      <w:pPr>
-        <w:pStyle w:val="Paragraphedeliste"/>
-        <w:numPr>
-          <w:ilvl w:val="0"/>
-          <w:numId w:val="5"/>
-        </w:numPr>
-      </w:pPr>
-      <w:r>
-        <w:t xml:space="preserve">Manage </w:t>
-      </w:r>
-      <w:proofErr w:type="spellStart"/>
-      <w:r>
-        <w:t>Rental</w:t>
-      </w:r>
-      <w:proofErr w:type="spellEnd"/>
-      <w:r>
-        <w:t xml:space="preserve"> </w:t>
-      </w:r>
-      <w:proofErr w:type="spellStart"/>
-      <w:r>
-        <w:t>Status</w:t>
-      </w:r>
-      <w:proofErr w:type="spellEnd"/>
-    </w:p>
-    <w:p/>
-    <w:p/>
-    <w:p/>
-    <w:p/>
-    <w:p/>
-    <w:p/>
-    <w:p/>
-    <w:p/>
-    <w:p/>
-    <w:p/>
-    <w:p/>
-    <w:p/>
-    <w:p/>
-    <w:p/>
-    <w:p>
-      <w:pPr>
-        <w:pStyle w:val="Paragraphedeliste"/>
-        <w:numPr>
-          <w:ilvl w:val="0"/>
-          <w:numId w:val="5"/>
-        </w:numPr>
-      </w:pPr>
-      <w:r>
-        <w:t xml:space="preserve">Record </w:t>
-      </w:r>
-      <w:proofErr w:type="spellStart"/>
-      <w:r>
-        <w:t>your</w:t>
-      </w:r>
-      <w:proofErr w:type="spellEnd"/>
-      <w:r>
-        <w:t xml:space="preserve"> Offices</w:t>
-      </w:r>
-    </w:p>
-    <w:p>
       <w:r>
         <w:rPr>
           <w:noProof/>
         </w:rPr>
         <w:drawing>
-          <wp:inline distT="0" distB="0" distL="0" distR="0" wp14:anchorId="48C28F68" wp14:editId="7274B691">
-            <wp:extent cx="5760720" cy="2698115"/>
-            <wp:effectExtent l="0" t="0" r="0" b="6985"/>
-            <wp:docPr id="8" name="Image 8"/>
+          <wp:inline distT="0" distB="0" distL="0" distR="0" wp14:anchorId="222961AE" wp14:editId="38A2C2DF">
+            <wp:extent cx="5760720" cy="2729865"/>
+            <wp:effectExtent l="0" t="0" r="0" b="0"/>
+            <wp:docPr id="14" name="Image 14"/>
             <wp:cNvGraphicFramePr>
               <a:graphicFrameLocks xmlns:a="http://schemas.openxmlformats.org/drawingml/2006/main" noChangeAspect="1"/>
             </wp:cNvGraphicFramePr>
@@ -483,6 +371,1216 @@
                   <pic:spPr>
                     <a:xfrm>
                       <a:off x="0" y="0"/>
+                      <a:ext cx="5760720" cy="2729865"/>
+                    </a:xfrm>
+                    <a:prstGeom prst="rect">
+                      <a:avLst/>
+                    </a:prstGeom>
+                  </pic:spPr>
+                </pic:pic>
+              </a:graphicData>
+            </a:graphic>
+          </wp:inline>
+        </w:drawing>
+      </w:r>
+    </w:p>
+    <w:p>
+      <w:pPr>
+        <w:rPr>
+          <w:noProof/>
+        </w:rPr>
+      </w:pPr>
+      <w:r>
+        <w:rPr>
+          <w:noProof/>
+        </w:rPr>
+        <w:drawing>
+          <wp:inline distT="0" distB="0" distL="0" distR="0" wp14:anchorId="7E2411D1" wp14:editId="7BAB1FF2">
+            <wp:extent cx="5760720" cy="2716530"/>
+            <wp:effectExtent l="0" t="0" r="0" b="7620"/>
+            <wp:docPr id="15" name="Image 15"/>
+            <wp:cNvGraphicFramePr>
+              <a:graphicFrameLocks xmlns:a="http://schemas.openxmlformats.org/drawingml/2006/main" noChangeAspect="1"/>
+            </wp:cNvGraphicFramePr>
+            <a:graphic xmlns:a="http://schemas.openxmlformats.org/drawingml/2006/main">
+              <a:graphicData uri="http://schemas.openxmlformats.org/drawingml/2006/picture">
+                <pic:pic xmlns:pic="http://schemas.openxmlformats.org/drawingml/2006/picture">
+                  <pic:nvPicPr>
+                    <pic:cNvPr id="1" name=""/>
+                    <pic:cNvPicPr/>
+                  </pic:nvPicPr>
+                  <pic:blipFill>
+                    <a:blip r:embed="rId11"/>
+                    <a:stretch>
+                      <a:fillRect/>
+                    </a:stretch>
+                  </pic:blipFill>
+                  <pic:spPr>
+                    <a:xfrm>
+                      <a:off x="0" y="0"/>
+                      <a:ext cx="5760720" cy="2716530"/>
+                    </a:xfrm>
+                    <a:prstGeom prst="rect">
+                      <a:avLst/>
+                    </a:prstGeom>
+                  </pic:spPr>
+                </pic:pic>
+              </a:graphicData>
+            </a:graphic>
+          </wp:inline>
+        </w:drawing>
+      </w:r>
+    </w:p>
+    <w:p>
+      <w:pPr>
+        <w:rPr>
+          <w:noProof/>
+        </w:rPr>
+      </w:pPr>
+    </w:p>
+    <w:p>
+      <w:pPr>
+        <w:rPr>
+          <w:noProof/>
+        </w:rPr>
+      </w:pPr>
+    </w:p>
+    <w:p>
+      <w:pPr>
+        <w:rPr>
+          <w:noProof/>
+        </w:rPr>
+      </w:pPr>
+    </w:p>
+    <w:p>
+      <w:pPr>
+        <w:rPr>
+          <w:noProof/>
+        </w:rPr>
+      </w:pPr>
+    </w:p>
+    <w:p>
+      <w:pPr>
+        <w:rPr>
+          <w:noProof/>
+        </w:rPr>
+      </w:pPr>
+    </w:p>
+    <w:p>
+      <w:pPr>
+        <w:rPr>
+          <w:noProof/>
+        </w:rPr>
+      </w:pPr>
+    </w:p>
+    <w:p>
+      <w:pPr>
+        <w:rPr>
+          <w:noProof/>
+        </w:rPr>
+      </w:pPr>
+    </w:p>
+    <w:p>
+      <w:pPr>
+        <w:rPr>
+          <w:noProof/>
+        </w:rPr>
+      </w:pPr>
+    </w:p>
+    <w:p>
+      <w:pPr>
+        <w:rPr>
+          <w:noProof/>
+        </w:rPr>
+      </w:pPr>
+    </w:p>
+    <w:p>
+      <w:pPr>
+        <w:rPr>
+          <w:noProof/>
+        </w:rPr>
+      </w:pPr>
+    </w:p>
+    <w:p>
+      <w:pPr>
+        <w:pStyle w:val="Paragraphedeliste"/>
+        <w:numPr>
+          <w:ilvl w:val="0"/>
+          <w:numId w:val="5"/>
+        </w:numPr>
+        <w:rPr>
+          <w:noProof/>
+        </w:rPr>
+      </w:pPr>
+      <w:r>
+        <w:rPr>
+          <w:noProof/>
+        </w:rPr>
+        <w:lastRenderedPageBreak/>
+        <w:t>Record your Offices</w:t>
+      </w:r>
+    </w:p>
+    <w:p>
+      <w:pPr>
+        <w:rPr>
+          <w:noProof/>
+        </w:rPr>
+      </w:pPr>
+      <w:r>
+        <w:rPr>
+          <w:noProof/>
+        </w:rPr>
+        <w:drawing>
+          <wp:inline distT="0" distB="0" distL="0" distR="0" wp14:anchorId="5E2940A6" wp14:editId="0D53171A">
+            <wp:extent cx="5760720" cy="2737485"/>
+            <wp:effectExtent l="0" t="0" r="0" b="5715"/>
+            <wp:docPr id="19" name="Image 19"/>
+            <wp:cNvGraphicFramePr>
+              <a:graphicFrameLocks xmlns:a="http://schemas.openxmlformats.org/drawingml/2006/main" noChangeAspect="1"/>
+            </wp:cNvGraphicFramePr>
+            <a:graphic xmlns:a="http://schemas.openxmlformats.org/drawingml/2006/main">
+              <a:graphicData uri="http://schemas.openxmlformats.org/drawingml/2006/picture">
+                <pic:pic xmlns:pic="http://schemas.openxmlformats.org/drawingml/2006/picture">
+                  <pic:nvPicPr>
+                    <pic:cNvPr id="1" name=""/>
+                    <pic:cNvPicPr/>
+                  </pic:nvPicPr>
+                  <pic:blipFill>
+                    <a:blip r:embed="rId12"/>
+                    <a:stretch>
+                      <a:fillRect/>
+                    </a:stretch>
+                  </pic:blipFill>
+                  <pic:spPr>
+                    <a:xfrm>
+                      <a:off x="0" y="0"/>
+                      <a:ext cx="5760720" cy="2737485"/>
+                    </a:xfrm>
+                    <a:prstGeom prst="rect">
+                      <a:avLst/>
+                    </a:prstGeom>
+                  </pic:spPr>
+                </pic:pic>
+              </a:graphicData>
+            </a:graphic>
+          </wp:inline>
+        </w:drawing>
+      </w:r>
+    </w:p>
+    <w:p>
+      <w:pPr>
+        <w:rPr>
+          <w:noProof/>
+        </w:rPr>
+      </w:pPr>
+      <w:r>
+        <w:rPr>
+          <w:noProof/>
+        </w:rPr>
+        <w:drawing>
+          <wp:inline distT="0" distB="0" distL="0" distR="0" wp14:anchorId="007AE75F" wp14:editId="53E724E6">
+            <wp:extent cx="5760720" cy="2713990"/>
+            <wp:effectExtent l="0" t="0" r="0" b="0"/>
+            <wp:docPr id="20" name="Image 20"/>
+            <wp:cNvGraphicFramePr>
+              <a:graphicFrameLocks xmlns:a="http://schemas.openxmlformats.org/drawingml/2006/main" noChangeAspect="1"/>
+            </wp:cNvGraphicFramePr>
+            <a:graphic xmlns:a="http://schemas.openxmlformats.org/drawingml/2006/main">
+              <a:graphicData uri="http://schemas.openxmlformats.org/drawingml/2006/picture">
+                <pic:pic xmlns:pic="http://schemas.openxmlformats.org/drawingml/2006/picture">
+                  <pic:nvPicPr>
+                    <pic:cNvPr id="1" name=""/>
+                    <pic:cNvPicPr/>
+                  </pic:nvPicPr>
+                  <pic:blipFill>
+                    <a:blip r:embed="rId13"/>
+                    <a:stretch>
+                      <a:fillRect/>
+                    </a:stretch>
+                  </pic:blipFill>
+                  <pic:spPr>
+                    <a:xfrm>
+                      <a:off x="0" y="0"/>
+                      <a:ext cx="5760720" cy="2713990"/>
+                    </a:xfrm>
+                    <a:prstGeom prst="rect">
+                      <a:avLst/>
+                    </a:prstGeom>
+                  </pic:spPr>
+                </pic:pic>
+              </a:graphicData>
+            </a:graphic>
+          </wp:inline>
+        </w:drawing>
+      </w:r>
+    </w:p>
+    <w:p>
+      <w:pPr>
+        <w:rPr>
+          <w:noProof/>
+        </w:rPr>
+      </w:pPr>
+      <w:r>
+        <w:rPr>
+          <w:noProof/>
+        </w:rPr>
+        <w:drawing>
+          <wp:inline distT="0" distB="0" distL="0" distR="0" wp14:anchorId="2500E479" wp14:editId="0673FF9F">
+            <wp:extent cx="5760720" cy="2705735"/>
+            <wp:effectExtent l="0" t="0" r="0" b="0"/>
+            <wp:docPr id="21" name="Image 21"/>
+            <wp:cNvGraphicFramePr>
+              <a:graphicFrameLocks xmlns:a="http://schemas.openxmlformats.org/drawingml/2006/main" noChangeAspect="1"/>
+            </wp:cNvGraphicFramePr>
+            <a:graphic xmlns:a="http://schemas.openxmlformats.org/drawingml/2006/main">
+              <a:graphicData uri="http://schemas.openxmlformats.org/drawingml/2006/picture">
+                <pic:pic xmlns:pic="http://schemas.openxmlformats.org/drawingml/2006/picture">
+                  <pic:nvPicPr>
+                    <pic:cNvPr id="1" name=""/>
+                    <pic:cNvPicPr/>
+                  </pic:nvPicPr>
+                  <pic:blipFill>
+                    <a:blip r:embed="rId14"/>
+                    <a:stretch>
+                      <a:fillRect/>
+                    </a:stretch>
+                  </pic:blipFill>
+                  <pic:spPr>
+                    <a:xfrm>
+                      <a:off x="0" y="0"/>
+                      <a:ext cx="5760720" cy="2705735"/>
+                    </a:xfrm>
+                    <a:prstGeom prst="rect">
+                      <a:avLst/>
+                    </a:prstGeom>
+                  </pic:spPr>
+                </pic:pic>
+              </a:graphicData>
+            </a:graphic>
+          </wp:inline>
+        </w:drawing>
+      </w:r>
+    </w:p>
+    <w:p>
+      <w:pPr>
+        <w:pStyle w:val="Paragraphedeliste"/>
+        <w:numPr>
+          <w:ilvl w:val="0"/>
+          <w:numId w:val="5"/>
+        </w:numPr>
+        <w:rPr>
+          <w:noProof/>
+        </w:rPr>
+      </w:pPr>
+      <w:r>
+        <w:rPr>
+          <w:noProof/>
+        </w:rPr>
+        <w:lastRenderedPageBreak/>
+        <w:t>Improve the List Wiew</w:t>
+      </w:r>
+    </w:p>
+    <w:p>
+      <w:pPr>
+        <w:rPr>
+          <w:noProof/>
+        </w:rPr>
+      </w:pPr>
+      <w:r>
+        <w:rPr>
+          <w:noProof/>
+        </w:rPr>
+        <w:drawing>
+          <wp:inline distT="0" distB="0" distL="0" distR="0" wp14:anchorId="09958007" wp14:editId="28EC44EB">
+            <wp:extent cx="5760720" cy="2726055"/>
+            <wp:effectExtent l="0" t="0" r="0" b="0"/>
+            <wp:docPr id="22" name="Image 22"/>
+            <wp:cNvGraphicFramePr>
+              <a:graphicFrameLocks xmlns:a="http://schemas.openxmlformats.org/drawingml/2006/main" noChangeAspect="1"/>
+            </wp:cNvGraphicFramePr>
+            <a:graphic xmlns:a="http://schemas.openxmlformats.org/drawingml/2006/main">
+              <a:graphicData uri="http://schemas.openxmlformats.org/drawingml/2006/picture">
+                <pic:pic xmlns:pic="http://schemas.openxmlformats.org/drawingml/2006/picture">
+                  <pic:nvPicPr>
+                    <pic:cNvPr id="1" name=""/>
+                    <pic:cNvPicPr/>
+                  </pic:nvPicPr>
+                  <pic:blipFill>
+                    <a:blip r:embed="rId15"/>
+                    <a:stretch>
+                      <a:fillRect/>
+                    </a:stretch>
+                  </pic:blipFill>
+                  <pic:spPr>
+                    <a:xfrm>
+                      <a:off x="0" y="0"/>
+                      <a:ext cx="5760720" cy="2726055"/>
+                    </a:xfrm>
+                    <a:prstGeom prst="rect">
+                      <a:avLst/>
+                    </a:prstGeom>
+                  </pic:spPr>
+                </pic:pic>
+              </a:graphicData>
+            </a:graphic>
+          </wp:inline>
+        </w:drawing>
+      </w:r>
+    </w:p>
+    <w:p>
+      <w:pPr>
+        <w:rPr>
+          <w:noProof/>
+        </w:rPr>
+      </w:pPr>
+      <w:r>
+        <w:rPr>
+          <w:noProof/>
+        </w:rPr>
+        <w:drawing>
+          <wp:inline distT="0" distB="0" distL="0" distR="0" wp14:anchorId="35E9AA94" wp14:editId="2A074D5D">
+            <wp:extent cx="5760720" cy="2709545"/>
+            <wp:effectExtent l="0" t="0" r="0" b="0"/>
+            <wp:docPr id="23" name="Image 23"/>
+            <wp:cNvGraphicFramePr>
+              <a:graphicFrameLocks xmlns:a="http://schemas.openxmlformats.org/drawingml/2006/main" noChangeAspect="1"/>
+            </wp:cNvGraphicFramePr>
+            <a:graphic xmlns:a="http://schemas.openxmlformats.org/drawingml/2006/main">
+              <a:graphicData uri="http://schemas.openxmlformats.org/drawingml/2006/picture">
+                <pic:pic xmlns:pic="http://schemas.openxmlformats.org/drawingml/2006/picture">
+                  <pic:nvPicPr>
+                    <pic:cNvPr id="1" name=""/>
+                    <pic:cNvPicPr/>
+                  </pic:nvPicPr>
+                  <pic:blipFill>
+                    <a:blip r:embed="rId16"/>
+                    <a:stretch>
+                      <a:fillRect/>
+                    </a:stretch>
+                  </pic:blipFill>
+                  <pic:spPr>
+                    <a:xfrm>
+                      <a:off x="0" y="0"/>
+                      <a:ext cx="5760720" cy="2709545"/>
+                    </a:xfrm>
+                    <a:prstGeom prst="rect">
+                      <a:avLst/>
+                    </a:prstGeom>
+                  </pic:spPr>
+                </pic:pic>
+              </a:graphicData>
+            </a:graphic>
+          </wp:inline>
+        </w:drawing>
+      </w:r>
+    </w:p>
+    <w:p>
+      <w:pPr>
+        <w:rPr>
+          <w:noProof/>
+        </w:rPr>
+      </w:pPr>
+    </w:p>
+    <w:p>
+      <w:pPr>
+        <w:rPr>
+          <w:noProof/>
+        </w:rPr>
+      </w:pPr>
+    </w:p>
+    <w:p>
+      <w:pPr>
+        <w:rPr>
+          <w:noProof/>
+        </w:rPr>
+      </w:pPr>
+    </w:p>
+    <w:p>
+      <w:pPr>
+        <w:rPr>
+          <w:noProof/>
+        </w:rPr>
+      </w:pPr>
+    </w:p>
+    <w:p>
+      <w:pPr>
+        <w:rPr>
+          <w:noProof/>
+        </w:rPr>
+      </w:pPr>
+    </w:p>
+    <w:p>
+      <w:pPr>
+        <w:rPr>
+          <w:noProof/>
+        </w:rPr>
+      </w:pPr>
+    </w:p>
+    <w:p>
+      <w:pPr>
+        <w:rPr>
+          <w:noProof/>
+        </w:rPr>
+      </w:pPr>
+    </w:p>
+    <w:p>
+      <w:pPr>
+        <w:rPr>
+          <w:noProof/>
+        </w:rPr>
+      </w:pPr>
+    </w:p>
+    <w:p>
+      <w:pPr>
+        <w:rPr>
+          <w:noProof/>
+        </w:rPr>
+      </w:pPr>
+    </w:p>
+    <w:p>
+      <w:pPr>
+        <w:rPr>
+          <w:noProof/>
+        </w:rPr>
+      </w:pPr>
+    </w:p>
+    <w:p>
+      <w:pPr>
+        <w:pStyle w:val="Paragraphedeliste"/>
+        <w:numPr>
+          <w:ilvl w:val="0"/>
+          <w:numId w:val="5"/>
+        </w:numPr>
+        <w:rPr>
+          <w:noProof/>
+        </w:rPr>
+      </w:pPr>
+      <w:r>
+        <w:rPr>
+          <w:noProof/>
+        </w:rPr>
+        <w:lastRenderedPageBreak/>
+        <w:t xml:space="preserve">Add a Kanban </w:t>
+      </w:r>
+      <w:r>
+        <w:rPr>
+          <w:noProof/>
+        </w:rPr>
+        <w:t>v</w:t>
+      </w:r>
+      <w:r>
+        <w:rPr>
+          <w:noProof/>
+        </w:rPr>
+        <w:t>iew</w:t>
+      </w:r>
+    </w:p>
+    <w:p>
+      <w:pPr>
+        <w:rPr>
+          <w:noProof/>
+        </w:rPr>
+      </w:pPr>
+      <w:r>
+        <w:rPr>
+          <w:noProof/>
+        </w:rPr>
+        <w:drawing>
+          <wp:inline distT="0" distB="0" distL="0" distR="0" wp14:anchorId="5B3BC379" wp14:editId="46DC4C42">
+            <wp:extent cx="5760720" cy="2690495"/>
+            <wp:effectExtent l="0" t="0" r="0" b="0"/>
+            <wp:docPr id="24" name="Image 24"/>
+            <wp:cNvGraphicFramePr>
+              <a:graphicFrameLocks xmlns:a="http://schemas.openxmlformats.org/drawingml/2006/main" noChangeAspect="1"/>
+            </wp:cNvGraphicFramePr>
+            <a:graphic xmlns:a="http://schemas.openxmlformats.org/drawingml/2006/main">
+              <a:graphicData uri="http://schemas.openxmlformats.org/drawingml/2006/picture">
+                <pic:pic xmlns:pic="http://schemas.openxmlformats.org/drawingml/2006/picture">
+                  <pic:nvPicPr>
+                    <pic:cNvPr id="1" name=""/>
+                    <pic:cNvPicPr/>
+                  </pic:nvPicPr>
+                  <pic:blipFill>
+                    <a:blip r:embed="rId17"/>
+                    <a:stretch>
+                      <a:fillRect/>
+                    </a:stretch>
+                  </pic:blipFill>
+                  <pic:spPr>
+                    <a:xfrm>
+                      <a:off x="0" y="0"/>
+                      <a:ext cx="5760720" cy="2690495"/>
+                    </a:xfrm>
+                    <a:prstGeom prst="rect">
+                      <a:avLst/>
+                    </a:prstGeom>
+                  </pic:spPr>
+                </pic:pic>
+              </a:graphicData>
+            </a:graphic>
+          </wp:inline>
+        </w:drawing>
+      </w:r>
+    </w:p>
+    <w:p>
+      <w:pPr>
+        <w:rPr>
+          <w:noProof/>
+        </w:rPr>
+      </w:pPr>
+      <w:r>
+        <w:rPr>
+          <w:noProof/>
+        </w:rPr>
+        <w:drawing>
+          <wp:inline distT="0" distB="0" distL="0" distR="0" wp14:anchorId="5AD6087D" wp14:editId="7589CF1F">
+            <wp:extent cx="5760720" cy="2555240"/>
+            <wp:effectExtent l="0" t="0" r="0" b="0"/>
+            <wp:docPr id="25" name="Image 25"/>
+            <wp:cNvGraphicFramePr>
+              <a:graphicFrameLocks xmlns:a="http://schemas.openxmlformats.org/drawingml/2006/main" noChangeAspect="1"/>
+            </wp:cNvGraphicFramePr>
+            <a:graphic xmlns:a="http://schemas.openxmlformats.org/drawingml/2006/main">
+              <a:graphicData uri="http://schemas.openxmlformats.org/drawingml/2006/picture">
+                <pic:pic xmlns:pic="http://schemas.openxmlformats.org/drawingml/2006/picture">
+                  <pic:nvPicPr>
+                    <pic:cNvPr id="1" name=""/>
+                    <pic:cNvPicPr/>
+                  </pic:nvPicPr>
+                  <pic:blipFill>
+                    <a:blip r:embed="rId18"/>
+                    <a:stretch>
+                      <a:fillRect/>
+                    </a:stretch>
+                  </pic:blipFill>
+                  <pic:spPr>
+                    <a:xfrm>
+                      <a:off x="0" y="0"/>
+                      <a:ext cx="5760720" cy="2555240"/>
+                    </a:xfrm>
+                    <a:prstGeom prst="rect">
+                      <a:avLst/>
+                    </a:prstGeom>
+                  </pic:spPr>
+                </pic:pic>
+              </a:graphicData>
+            </a:graphic>
+          </wp:inline>
+        </w:drawing>
+      </w:r>
+    </w:p>
+    <w:p>
+      <w:pPr>
+        <w:pStyle w:val="Paragraphedeliste"/>
+        <w:numPr>
+          <w:ilvl w:val="0"/>
+          <w:numId w:val="5"/>
+        </w:numPr>
+        <w:rPr>
+          <w:noProof/>
+        </w:rPr>
+      </w:pPr>
+      <w:r>
+        <w:rPr>
+          <w:noProof/>
+        </w:rPr>
+        <w:t>Create Statistic reports</w:t>
+      </w:r>
+    </w:p>
+    <w:p>
+      <w:pPr>
+        <w:rPr>
+          <w:noProof/>
+        </w:rPr>
+      </w:pPr>
+      <w:r>
+        <w:rPr>
+          <w:noProof/>
+        </w:rPr>
+        <w:drawing>
+          <wp:inline distT="0" distB="0" distL="0" distR="0" wp14:anchorId="1946F21F" wp14:editId="727F4257">
+            <wp:extent cx="5760720" cy="2696845"/>
+            <wp:effectExtent l="0" t="0" r="0" b="8255"/>
+            <wp:docPr id="26" name="Image 26"/>
+            <wp:cNvGraphicFramePr>
+              <a:graphicFrameLocks xmlns:a="http://schemas.openxmlformats.org/drawingml/2006/main" noChangeAspect="1"/>
+            </wp:cNvGraphicFramePr>
+            <a:graphic xmlns:a="http://schemas.openxmlformats.org/drawingml/2006/main">
+              <a:graphicData uri="http://schemas.openxmlformats.org/drawingml/2006/picture">
+                <pic:pic xmlns:pic="http://schemas.openxmlformats.org/drawingml/2006/picture">
+                  <pic:nvPicPr>
+                    <pic:cNvPr id="1" name=""/>
+                    <pic:cNvPicPr/>
+                  </pic:nvPicPr>
+                  <pic:blipFill>
+                    <a:blip r:embed="rId19"/>
+                    <a:stretch>
+                      <a:fillRect/>
+                    </a:stretch>
+                  </pic:blipFill>
+                  <pic:spPr>
+                    <a:xfrm>
+                      <a:off x="0" y="0"/>
+                      <a:ext cx="5760720" cy="2696845"/>
+                    </a:xfrm>
+                    <a:prstGeom prst="rect">
+                      <a:avLst/>
+                    </a:prstGeom>
+                  </pic:spPr>
+                </pic:pic>
+              </a:graphicData>
+            </a:graphic>
+          </wp:inline>
+        </w:drawing>
+      </w:r>
+    </w:p>
+    <w:p>
+      <w:pPr>
+        <w:rPr>
+          <w:noProof/>
+        </w:rPr>
+      </w:pPr>
+      <w:r>
+        <w:rPr>
+          <w:noProof/>
+        </w:rPr>
+        <w:lastRenderedPageBreak/>
+        <w:drawing>
+          <wp:inline distT="0" distB="0" distL="0" distR="0" wp14:anchorId="2F58653C" wp14:editId="41D4B967">
+            <wp:extent cx="5760720" cy="2722245"/>
+            <wp:effectExtent l="0" t="0" r="0" b="1905"/>
+            <wp:docPr id="27" name="Image 27"/>
+            <wp:cNvGraphicFramePr>
+              <a:graphicFrameLocks xmlns:a="http://schemas.openxmlformats.org/drawingml/2006/main" noChangeAspect="1"/>
+            </wp:cNvGraphicFramePr>
+            <a:graphic xmlns:a="http://schemas.openxmlformats.org/drawingml/2006/main">
+              <a:graphicData uri="http://schemas.openxmlformats.org/drawingml/2006/picture">
+                <pic:pic xmlns:pic="http://schemas.openxmlformats.org/drawingml/2006/picture">
+                  <pic:nvPicPr>
+                    <pic:cNvPr id="1" name=""/>
+                    <pic:cNvPicPr/>
+                  </pic:nvPicPr>
+                  <pic:blipFill>
+                    <a:blip r:embed="rId20"/>
+                    <a:stretch>
+                      <a:fillRect/>
+                    </a:stretch>
+                  </pic:blipFill>
+                  <pic:spPr>
+                    <a:xfrm>
+                      <a:off x="0" y="0"/>
+                      <a:ext cx="5760720" cy="2722245"/>
+                    </a:xfrm>
+                    <a:prstGeom prst="rect">
+                      <a:avLst/>
+                    </a:prstGeom>
+                  </pic:spPr>
+                </pic:pic>
+              </a:graphicData>
+            </a:graphic>
+          </wp:inline>
+        </w:drawing>
+      </w:r>
+    </w:p>
+    <w:p>
+      <w:pPr>
+        <w:rPr>
+          <w:noProof/>
+        </w:rPr>
+      </w:pPr>
+      <w:r>
+        <w:rPr>
+          <w:noProof/>
+        </w:rPr>
+        <w:drawing>
+          <wp:inline distT="0" distB="0" distL="0" distR="0" wp14:anchorId="0E9F85B4" wp14:editId="47488566">
+            <wp:extent cx="5760720" cy="2730500"/>
+            <wp:effectExtent l="0" t="0" r="0" b="0"/>
+            <wp:docPr id="28" name="Image 28"/>
+            <wp:cNvGraphicFramePr>
+              <a:graphicFrameLocks xmlns:a="http://schemas.openxmlformats.org/drawingml/2006/main" noChangeAspect="1"/>
+            </wp:cNvGraphicFramePr>
+            <a:graphic xmlns:a="http://schemas.openxmlformats.org/drawingml/2006/main">
+              <a:graphicData uri="http://schemas.openxmlformats.org/drawingml/2006/picture">
+                <pic:pic xmlns:pic="http://schemas.openxmlformats.org/drawingml/2006/picture">
+                  <pic:nvPicPr>
+                    <pic:cNvPr id="1" name=""/>
+                    <pic:cNvPicPr/>
+                  </pic:nvPicPr>
+                  <pic:blipFill>
+                    <a:blip r:embed="rId21"/>
+                    <a:stretch>
+                      <a:fillRect/>
+                    </a:stretch>
+                  </pic:blipFill>
+                  <pic:spPr>
+                    <a:xfrm>
+                      <a:off x="0" y="0"/>
+                      <a:ext cx="5760720" cy="2730500"/>
+                    </a:xfrm>
+                    <a:prstGeom prst="rect">
+                      <a:avLst/>
+                    </a:prstGeom>
+                  </pic:spPr>
+                </pic:pic>
+              </a:graphicData>
+            </a:graphic>
+          </wp:inline>
+        </w:drawing>
+      </w:r>
+    </w:p>
+    <w:p>
+      <w:pPr>
+        <w:rPr>
+          <w:noProof/>
+        </w:rPr>
+      </w:pPr>
+    </w:p>
+    <w:p>
+      <w:pPr>
+        <w:rPr>
+          <w:noProof/>
+        </w:rPr>
+      </w:pPr>
+    </w:p>
+    <w:p>
+      <w:pPr>
+        <w:rPr>
+          <w:noProof/>
+        </w:rPr>
+      </w:pPr>
+    </w:p>
+    <w:p>
+      <w:pPr>
+        <w:rPr>
+          <w:noProof/>
+        </w:rPr>
+      </w:pPr>
+    </w:p>
+    <w:p>
+      <w:pPr>
+        <w:rPr>
+          <w:noProof/>
+        </w:rPr>
+      </w:pPr>
+    </w:p>
+    <w:p>
+      <w:pPr>
+        <w:rPr>
+          <w:noProof/>
+        </w:rPr>
+      </w:pPr>
+    </w:p>
+    <w:p>
+      <w:pPr>
+        <w:rPr>
+          <w:noProof/>
+        </w:rPr>
+      </w:pPr>
+    </w:p>
+    <w:p>
+      <w:pPr>
+        <w:rPr>
+          <w:noProof/>
+        </w:rPr>
+      </w:pPr>
+    </w:p>
+    <w:p>
+      <w:pPr>
+        <w:rPr>
+          <w:noProof/>
+        </w:rPr>
+      </w:pPr>
+    </w:p>
+    <w:p>
+      <w:pPr>
+        <w:rPr>
+          <w:noProof/>
+        </w:rPr>
+      </w:pPr>
+    </w:p>
+    <w:p>
+      <w:pPr>
+        <w:rPr>
+          <w:noProof/>
+        </w:rPr>
+      </w:pPr>
+    </w:p>
+    <w:p>
+      <w:pPr>
+        <w:pStyle w:val="Paragraphedeliste"/>
+        <w:numPr>
+          <w:ilvl w:val="0"/>
+          <w:numId w:val="5"/>
+        </w:numPr>
+        <w:rPr>
+          <w:noProof/>
+        </w:rPr>
+      </w:pPr>
+      <w:r>
+        <w:rPr>
+          <w:noProof/>
+        </w:rPr>
+        <w:lastRenderedPageBreak/>
+        <w:t>Design a Report Template</w:t>
+      </w:r>
+    </w:p>
+    <w:p>
+      <w:pPr>
+        <w:rPr>
+          <w:noProof/>
+        </w:rPr>
+      </w:pPr>
+      <w:r>
+        <w:rPr>
+          <w:noProof/>
+        </w:rPr>
+        <w:drawing>
+          <wp:inline distT="0" distB="0" distL="0" distR="0" wp14:anchorId="0FDB1B08" wp14:editId="7A6EC315">
+            <wp:extent cx="5760720" cy="2727325"/>
+            <wp:effectExtent l="0" t="0" r="0" b="0"/>
+            <wp:docPr id="29" name="Image 29"/>
+            <wp:cNvGraphicFramePr>
+              <a:graphicFrameLocks xmlns:a="http://schemas.openxmlformats.org/drawingml/2006/main" noChangeAspect="1"/>
+            </wp:cNvGraphicFramePr>
+            <a:graphic xmlns:a="http://schemas.openxmlformats.org/drawingml/2006/main">
+              <a:graphicData uri="http://schemas.openxmlformats.org/drawingml/2006/picture">
+                <pic:pic xmlns:pic="http://schemas.openxmlformats.org/drawingml/2006/picture">
+                  <pic:nvPicPr>
+                    <pic:cNvPr id="1" name=""/>
+                    <pic:cNvPicPr/>
+                  </pic:nvPicPr>
+                  <pic:blipFill>
+                    <a:blip r:embed="rId22"/>
+                    <a:stretch>
+                      <a:fillRect/>
+                    </a:stretch>
+                  </pic:blipFill>
+                  <pic:spPr>
+                    <a:xfrm>
+                      <a:off x="0" y="0"/>
+                      <a:ext cx="5760720" cy="2727325"/>
+                    </a:xfrm>
+                    <a:prstGeom prst="rect">
+                      <a:avLst/>
+                    </a:prstGeom>
+                  </pic:spPr>
+                </pic:pic>
+              </a:graphicData>
+            </a:graphic>
+          </wp:inline>
+        </w:drawing>
+      </w:r>
+    </w:p>
+    <w:p>
+      <w:pPr>
+        <w:rPr>
+          <w:noProof/>
+        </w:rPr>
+      </w:pPr>
+      <w:r>
+        <w:rPr>
+          <w:noProof/>
+        </w:rPr>
+        <w:drawing>
+          <wp:inline distT="0" distB="0" distL="0" distR="0" wp14:anchorId="4780FCC1" wp14:editId="07E6DF87">
+            <wp:extent cx="5760720" cy="3041650"/>
+            <wp:effectExtent l="0" t="0" r="0" b="6350"/>
+            <wp:docPr id="30" name="Image 30"/>
+            <wp:cNvGraphicFramePr>
+              <a:graphicFrameLocks xmlns:a="http://schemas.openxmlformats.org/drawingml/2006/main" noChangeAspect="1"/>
+            </wp:cNvGraphicFramePr>
+            <a:graphic xmlns:a="http://schemas.openxmlformats.org/drawingml/2006/main">
+              <a:graphicData uri="http://schemas.openxmlformats.org/drawingml/2006/picture">
+                <pic:pic xmlns:pic="http://schemas.openxmlformats.org/drawingml/2006/picture">
+                  <pic:nvPicPr>
+                    <pic:cNvPr id="1" name=""/>
+                    <pic:cNvPicPr/>
+                  </pic:nvPicPr>
+                  <pic:blipFill>
+                    <a:blip r:embed="rId23"/>
+                    <a:stretch>
+                      <a:fillRect/>
+                    </a:stretch>
+                  </pic:blipFill>
+                  <pic:spPr>
+                    <a:xfrm>
+                      <a:off x="0" y="0"/>
+                      <a:ext cx="5760720" cy="3041650"/>
+                    </a:xfrm>
+                    <a:prstGeom prst="rect">
+                      <a:avLst/>
+                    </a:prstGeom>
+                  </pic:spPr>
+                </pic:pic>
+              </a:graphicData>
+            </a:graphic>
+          </wp:inline>
+        </w:drawing>
+      </w:r>
+    </w:p>
+    <w:p>
+      <w:pPr>
+        <w:rPr>
+          <w:noProof/>
+        </w:rPr>
+      </w:pPr>
+      <w:r>
+        <w:rPr>
+          <w:noProof/>
+        </w:rPr>
+        <w:lastRenderedPageBreak/>
+        <w:drawing>
+          <wp:inline distT="0" distB="0" distL="0" distR="0" wp14:anchorId="723D74C2" wp14:editId="02CAB6D9">
+            <wp:extent cx="5760720" cy="2710180"/>
+            <wp:effectExtent l="0" t="0" r="0" b="0"/>
+            <wp:docPr id="31" name="Image 31"/>
+            <wp:cNvGraphicFramePr>
+              <a:graphicFrameLocks xmlns:a="http://schemas.openxmlformats.org/drawingml/2006/main" noChangeAspect="1"/>
+            </wp:cNvGraphicFramePr>
+            <a:graphic xmlns:a="http://schemas.openxmlformats.org/drawingml/2006/main">
+              <a:graphicData uri="http://schemas.openxmlformats.org/drawingml/2006/picture">
+                <pic:pic xmlns:pic="http://schemas.openxmlformats.org/drawingml/2006/picture">
+                  <pic:nvPicPr>
+                    <pic:cNvPr id="1" name=""/>
+                    <pic:cNvPicPr/>
+                  </pic:nvPicPr>
+                  <pic:blipFill>
+                    <a:blip r:embed="rId24"/>
+                    <a:stretch>
+                      <a:fillRect/>
+                    </a:stretch>
+                  </pic:blipFill>
+                  <pic:spPr>
+                    <a:xfrm>
+                      <a:off x="0" y="0"/>
+                      <a:ext cx="5760720" cy="2710180"/>
+                    </a:xfrm>
+                    <a:prstGeom prst="rect">
+                      <a:avLst/>
+                    </a:prstGeom>
+                  </pic:spPr>
+                </pic:pic>
+              </a:graphicData>
+            </a:graphic>
+          </wp:inline>
+        </w:drawing>
+      </w:r>
+    </w:p>
+    <w:p>
+      <w:pPr>
+        <w:rPr>
+          <w:noProof/>
+        </w:rPr>
+      </w:pPr>
+    </w:p>
+    <w:p>
+      <w:pPr>
+        <w:rPr>
+          <w:noProof/>
+        </w:rPr>
+      </w:pPr>
+    </w:p>
+    <w:p>
+      <w:pPr>
+        <w:rPr>
+          <w:noProof/>
+        </w:rPr>
+      </w:pPr>
+    </w:p>
+    <w:p>
+      <w:pPr>
+        <w:rPr>
+          <w:noProof/>
+        </w:rPr>
+      </w:pPr>
+    </w:p>
+    <w:p>
+      <w:pPr>
+        <w:rPr>
+          <w:noProof/>
+        </w:rPr>
+      </w:pPr>
+    </w:p>
+    <w:p>
+      <w:pPr>
+        <w:rPr>
+          <w:noProof/>
+        </w:rPr>
+      </w:pPr>
+    </w:p>
+    <w:p>
+      <w:pPr>
+        <w:rPr>
+          <w:noProof/>
+        </w:rPr>
+      </w:pPr>
+    </w:p>
+    <w:p>
+      <w:pPr>
+        <w:rPr>
+          <w:noProof/>
+        </w:rPr>
+      </w:pPr>
+    </w:p>
+    <w:p>
+      <w:pPr>
+        <w:rPr>
+          <w:noProof/>
+        </w:rPr>
+      </w:pPr>
+    </w:p>
+    <w:p>
+      <w:pPr>
+        <w:rPr>
+          <w:noProof/>
+        </w:rPr>
+      </w:pPr>
+    </w:p>
+    <w:p>
+      <w:pPr>
+        <w:rPr>
+          <w:noProof/>
+        </w:rPr>
+      </w:pPr>
+    </w:p>
+    <w:p>
+      <w:pPr>
+        <w:rPr>
+          <w:noProof/>
+        </w:rPr>
+      </w:pPr>
+    </w:p>
+    <w:p>
+      <w:pPr>
+        <w:rPr>
+          <w:noProof/>
+        </w:rPr>
+      </w:pPr>
+    </w:p>
+    <w:p>
+      <w:pPr>
+        <w:rPr>
+          <w:noProof/>
+        </w:rPr>
+      </w:pPr>
+    </w:p>
+    <w:p>
+      <w:pPr>
+        <w:rPr>
+          <w:noProof/>
+        </w:rPr>
+      </w:pPr>
+    </w:p>
+    <w:p>
+      <w:pPr>
+        <w:rPr>
+          <w:noProof/>
+        </w:rPr>
+      </w:pPr>
+    </w:p>
+    <w:p>
+      <w:pPr>
+        <w:rPr>
+          <w:noProof/>
+        </w:rPr>
+      </w:pPr>
+    </w:p>
+    <w:p/>
+    <w:p/>
+    <w:p/>
+    <w:p/>
+    <w:p/>
+    <w:p/>
+    <w:p/>
+    <w:p/>
+    <w:p/>
+    <w:p/>
+    <w:p/>
+    <w:p/>
+    <w:p>
+      <w:pPr>
+        <w:pStyle w:val="Paragraphedeliste"/>
+        <w:numPr>
+          <w:ilvl w:val="0"/>
+          <w:numId w:val="5"/>
+        </w:numPr>
+      </w:pPr>
+      <w:r>
+        <w:t>Design Office Form</w:t>
+      </w:r>
+    </w:p>
+    <w:p/>
+    <w:p/>
+    <w:p/>
+    <w:p>
+      <w:pPr>
+        <w:pStyle w:val="Paragraphedeliste"/>
+        <w:numPr>
+          <w:ilvl w:val="0"/>
+          <w:numId w:val="5"/>
+        </w:numPr>
+      </w:pPr>
+      <w:r>
+        <w:t>Manage Rental Status</w:t>
+      </w:r>
+    </w:p>
+    <w:p/>
+    <w:p/>
+    <w:p/>
+    <w:p/>
+    <w:p/>
+    <w:p/>
+    <w:p/>
+    <w:p/>
+    <w:p/>
+    <w:p/>
+    <w:p/>
+    <w:p/>
+    <w:p/>
+    <w:p/>
+    <w:p>
+      <w:pPr>
+        <w:pStyle w:val="Paragraphedeliste"/>
+        <w:numPr>
+          <w:ilvl w:val="0"/>
+          <w:numId w:val="5"/>
+        </w:numPr>
+      </w:pPr>
+      <w:r>
+        <w:t>Record your Offices</w:t>
+      </w:r>
+    </w:p>
+    <w:p>
+      <w:r>
+        <w:rPr>
+          <w:noProof/>
+        </w:rPr>
+        <w:lastRenderedPageBreak/>
+        <w:drawing>
+          <wp:inline distT="0" distB="0" distL="0" distR="0" wp14:anchorId="48C28F68" wp14:editId="7274B691">
+            <wp:extent cx="5760720" cy="2698115"/>
+            <wp:effectExtent l="0" t="0" r="0" b="6985"/>
+            <wp:docPr id="8" name="Image 8"/>
+            <wp:cNvGraphicFramePr>
+              <a:graphicFrameLocks xmlns:a="http://schemas.openxmlformats.org/drawingml/2006/main" noChangeAspect="1"/>
+            </wp:cNvGraphicFramePr>
+            <a:graphic xmlns:a="http://schemas.openxmlformats.org/drawingml/2006/main">
+              <a:graphicData uri="http://schemas.openxmlformats.org/drawingml/2006/picture">
+                <pic:pic xmlns:pic="http://schemas.openxmlformats.org/drawingml/2006/picture">
+                  <pic:nvPicPr>
+                    <pic:cNvPr id="1" name=""/>
+                    <pic:cNvPicPr/>
+                  </pic:nvPicPr>
+                  <pic:blipFill>
+                    <a:blip r:embed="rId25"/>
+                    <a:stretch>
+                      <a:fillRect/>
+                    </a:stretch>
+                  </pic:blipFill>
+                  <pic:spPr>
+                    <a:xfrm>
+                      <a:off x="0" y="0"/>
                       <a:ext cx="5760720" cy="2698115"/>
                     </a:xfrm>
                     <a:prstGeom prst="rect">
@@ -799,6 +1897,119 @@
     </w:lvl>
   </w:abstractNum>
   <w:abstractNum w:abstractNumId="3" w15:restartNumberingAfterBreak="0">
+    <w:nsid w:val="317F1C56"/>
+    <w:multiLevelType w:val="hybridMultilevel"/>
+    <w:tmpl w:val="942C0A90"/>
+    <w:lvl w:ilvl="0" w:tplc="E812A78E">
+      <w:start w:val="6"/>
+      <w:numFmt w:val="bullet"/>
+      <w:lvlText w:val="-"/>
+      <w:lvlJc w:val="left"/>
+      <w:pPr>
+        <w:ind w:left="720" w:hanging="360"/>
+      </w:pPr>
+      <w:rPr>
+        <w:rFonts w:ascii="Calibri" w:eastAsiaTheme="minorHAnsi" w:hAnsi="Calibri" w:cs="Calibri" w:hint="default"/>
+      </w:rPr>
+    </w:lvl>
+    <w:lvl w:ilvl="1" w:tplc="040C0003" w:tentative="1">
+      <w:start w:val="1"/>
+      <w:numFmt w:val="bullet"/>
+      <w:lvlText w:val="o"/>
+      <w:lvlJc w:val="left"/>
+      <w:pPr>
+        <w:ind w:left="1440" w:hanging="360"/>
+      </w:pPr>
+      <w:rPr>
+        <w:rFonts w:ascii="Courier New" w:hAnsi="Courier New" w:cs="Courier New" w:hint="default"/>
+      </w:rPr>
+    </w:lvl>
+    <w:lvl w:ilvl="2" w:tplc="040C0005" w:tentative="1">
+      <w:start w:val="1"/>
+      <w:numFmt w:val="bullet"/>
+      <w:lvlText w:val=""/>
+      <w:lvlJc w:val="left"/>
+      <w:pPr>
+        <w:ind w:left="2160" w:hanging="360"/>
+      </w:pPr>
+      <w:rPr>
+        <w:rFonts w:ascii="Wingdings" w:hAnsi="Wingdings" w:hint="default"/>
+      </w:rPr>
+    </w:lvl>
+    <w:lvl w:ilvl="3" w:tplc="040C0001" w:tentative="1">
+      <w:start w:val="1"/>
+      <w:numFmt w:val="bullet"/>
+      <w:lvlText w:val=""/>
+      <w:lvlJc w:val="left"/>
+      <w:pPr>
+        <w:ind w:left="2880" w:hanging="360"/>
+      </w:pPr>
+      <w:rPr>
+        <w:rFonts w:ascii="Symbol" w:hAnsi="Symbol" w:hint="default"/>
+      </w:rPr>
+    </w:lvl>
+    <w:lvl w:ilvl="4" w:tplc="040C0003" w:tentative="1">
+      <w:start w:val="1"/>
+      <w:numFmt w:val="bullet"/>
+      <w:lvlText w:val="o"/>
+      <w:lvlJc w:val="left"/>
+      <w:pPr>
+        <w:ind w:left="3600" w:hanging="360"/>
+      </w:pPr>
+      <w:rPr>
+        <w:rFonts w:ascii="Courier New" w:hAnsi="Courier New" w:cs="Courier New" w:hint="default"/>
+      </w:rPr>
+    </w:lvl>
+    <w:lvl w:ilvl="5" w:tplc="040C0005" w:tentative="1">
+      <w:start w:val="1"/>
+      <w:numFmt w:val="bullet"/>
+      <w:lvlText w:val=""/>
+      <w:lvlJc w:val="left"/>
+      <w:pPr>
+        <w:ind w:left="4320" w:hanging="360"/>
+      </w:pPr>
+      <w:rPr>
+        <w:rFonts w:ascii="Wingdings" w:hAnsi="Wingdings" w:hint="default"/>
+      </w:rPr>
+    </w:lvl>
+    <w:lvl w:ilvl="6" w:tplc="040C0001" w:tentative="1">
+      <w:start w:val="1"/>
+      <w:numFmt w:val="bullet"/>
+      <w:lvlText w:val=""/>
+      <w:lvlJc w:val="left"/>
+      <w:pPr>
+        <w:ind w:left="5040" w:hanging="360"/>
+      </w:pPr>
+      <w:rPr>
+        <w:rFonts w:ascii="Symbol" w:hAnsi="Symbol" w:hint="default"/>
+      </w:rPr>
+    </w:lvl>
+    <w:lvl w:ilvl="7" w:tplc="040C0003" w:tentative="1">
+      <w:start w:val="1"/>
+      <w:numFmt w:val="bullet"/>
+      <w:lvlText w:val="o"/>
+      <w:lvlJc w:val="left"/>
+      <w:pPr>
+        <w:ind w:left="5760" w:hanging="360"/>
+      </w:pPr>
+      <w:rPr>
+        <w:rFonts w:ascii="Courier New" w:hAnsi="Courier New" w:cs="Courier New" w:hint="default"/>
+      </w:rPr>
+    </w:lvl>
+    <w:lvl w:ilvl="8" w:tplc="040C0005" w:tentative="1">
+      <w:start w:val="1"/>
+      <w:numFmt w:val="bullet"/>
+      <w:lvlText w:val=""/>
+      <w:lvlJc w:val="left"/>
+      <w:pPr>
+        <w:ind w:left="6480" w:hanging="360"/>
+      </w:pPr>
+      <w:rPr>
+        <w:rFonts w:ascii="Wingdings" w:hAnsi="Wingdings" w:hint="default"/>
+      </w:rPr>
+    </w:lvl>
+  </w:abstractNum>
+  <w:abstractNum w:abstractNumId="4" w15:restartNumberingAfterBreak="0">
     <w:nsid w:val="510C0927"/>
     <w:multiLevelType w:val="hybridMultilevel"/>
     <w:tmpl w:val="E5AEC91E"/>
@@ -886,7 +2097,7 @@
       </w:pPr>
     </w:lvl>
   </w:abstractNum>
-  <w:abstractNum w:abstractNumId="4" w15:restartNumberingAfterBreak="0">
+  <w:abstractNum w:abstractNumId="5" w15:restartNumberingAfterBreak="0">
     <w:nsid w:val="5C1F493E"/>
     <w:multiLevelType w:val="hybridMultilevel"/>
     <w:tmpl w:val="D072415E"/>
@@ -975,7 +2186,7 @@
     </w:lvl>
   </w:abstractNum>
   <w:num w:numId="1">
-    <w:abstractNumId w:val="3"/>
+    <w:abstractNumId w:val="4"/>
   </w:num>
   <w:num w:numId="2">
     <w:abstractNumId w:val="2"/>
@@ -984,10 +2195,13 @@
     <w:abstractNumId w:val="1"/>
   </w:num>
   <w:num w:numId="4">
-    <w:abstractNumId w:val="4"/>
+    <w:abstractNumId w:val="5"/>
   </w:num>
   <w:num w:numId="5">
     <w:abstractNumId w:val="0"/>
+  </w:num>
+  <w:num w:numId="6">
+    <w:abstractNumId w:val="3"/>
   </w:num>
 </w:numbering>
 </file>

</xml_diff>